<commit_message>
Updated requirements and backlog
</commit_message>
<xml_diff>
--- a/Sprints/Requirements.docx
+++ b/Sprints/Requirements.docx
@@ -64,45 +64,33 @@
         <w:pStyle w:val="Body"/>
       </w:pPr>
       <w:r>
-        <w:t xml:space="preserve">Client is the Schaper Sandwich Shop. There is currently one location of this business. The client is </w:t>
-      </w:r>
-      <w:r>
-        <w:t>considering starting a delivery service in order to keep up with competitors.  The client wants to franchise their business. The client also wants to dominate the sandwich business. To do so, it is believed that rather than create a traditional delivery se</w:t>
-      </w:r>
-      <w:r>
-        <w:t>rvice, it would be better to put the entire sandwich shop in a truck and have the truck drive to customer houses to deliver sandwiches. A sandwich truck will have the entire ability of a brick-and-mortar store.</w:t>
-      </w:r>
-    </w:p>
-    <w:p>
-      <w:pPr>
-        <w:pStyle w:val="Body"/>
-      </w:pPr>
-    </w:p>
-    <w:p>
-      <w:pPr>
-        <w:pStyle w:val="Body"/>
-      </w:pPr>
-      <w:r>
-        <w:t xml:space="preserve">The client wants to also update their menu. </w:t>
-      </w:r>
-      <w:r>
-        <w:t xml:space="preserve">The client has specialty sandwiches that their customers love. They will also determine the best (most desirable) menu based on customer surveys. The menu must contain sandwiches that can be prepared in the limited space of the truck. </w:t>
-      </w:r>
-    </w:p>
-    <w:p>
-      <w:pPr>
-        <w:pStyle w:val="Body"/>
-      </w:pPr>
-    </w:p>
-    <w:p>
-      <w:pPr>
-        <w:pStyle w:val="Body"/>
-      </w:pPr>
-      <w:r>
-        <w:t>The basic operation</w:t>
-      </w:r>
-      <w:r>
-        <w:t xml:space="preserve"> of a truck will be as follows:</w:t>
+        <w:t>Client is the Schaper Sandwich Shop. There is currently one location of this business. The client is considering starting a delivery service in order to keep up with competitors.  The client wants to franchise their business. The client also wants to dominate the sandwich business. To do so, it is believed that rather than create a traditional delivery service, it would be better to put the entire sandwich shop in a truck and have the truck drive to customer houses to deliver sandwiches. A sandwich truck will have the entire ability of a brick-and-mortar store.</w:t>
+      </w:r>
+    </w:p>
+    <w:p>
+      <w:pPr>
+        <w:pStyle w:val="Body"/>
+      </w:pPr>
+    </w:p>
+    <w:p>
+      <w:pPr>
+        <w:pStyle w:val="Body"/>
+      </w:pPr>
+      <w:r>
+        <w:t xml:space="preserve">The client wants to also update their menu. The client has specialty sandwiches that their customers love. They will also determine the best (most desirable) menu based on customer surveys. The menu must contain sandwiches that can be prepared in the limited space of the truck. </w:t>
+      </w:r>
+    </w:p>
+    <w:p>
+      <w:pPr>
+        <w:pStyle w:val="Body"/>
+      </w:pPr>
+    </w:p>
+    <w:p>
+      <w:pPr>
+        <w:pStyle w:val="Body"/>
+      </w:pPr>
+      <w:r>
+        <w:t>The basic operation of a truck will be as follows:</w:t>
       </w:r>
     </w:p>
     <w:p>
@@ -126,10 +114,7 @@
         </w:numPr>
       </w:pPr>
       <w:r>
-        <w:t>The address of the customer is used to determine the route the truck will follow. This route is updated each time an order is placed. Routes must not cause indefinite post</w:t>
-      </w:r>
-      <w:r>
-        <w:t>ponement of deliveries.</w:t>
+        <w:t>The address of the customer is used to determine the route the truck will follow. This route is updated each time an order is placed. Routes must not cause indefinite postponement of deliveries.</w:t>
       </w:r>
     </w:p>
     <w:p>
@@ -141,10 +126,7 @@
         </w:numPr>
       </w:pPr>
       <w:r>
-        <w:t>Each order is placed in a queue of orders such that each order will be ready before the time the truck reaches the delivery destination. Order preparation must be as close as possible to delivery time so as to keep the sandwiches as</w:t>
-      </w:r>
-      <w:r>
-        <w:t xml:space="preserve"> fresh as possible.</w:t>
+        <w:t>Each order is placed in a queue of orders such that each order will be ready before the time the truck reaches the delivery destination. Order preparation must be as close as possible to delivery time so as to keep the sandwiches as fresh as possible.</w:t>
       </w:r>
     </w:p>
     <w:p>
@@ -180,10 +162,7 @@
         </w:numPr>
       </w:pPr>
       <w:r>
-        <w:t>If the truck has no orders, it will patrol neighborhoods and make road side sales</w:t>
-      </w:r>
-      <w:r>
-        <w:t>.</w:t>
+        <w:t>If the truck has no orders, it will patrol neighborhoods and make road side sales.</w:t>
       </w:r>
     </w:p>
     <w:p>
@@ -220,10 +199,7 @@
         <w:pStyle w:val="Body"/>
       </w:pPr>
       <w:r>
-        <w:t>The client wants a software system that will run the business of the truck. To test t</w:t>
-      </w:r>
-      <w:r>
-        <w:t>he concept of a mobile sandwich shop, the client wants a simulation of the operation of the truck. The software must:</w:t>
+        <w:t>The client wants a software system that will run the business of the truck. To test the concept of a mobile sandwich shop, the client wants a simulation of the operation of the truck. The software must:</w:t>
       </w:r>
     </w:p>
     <w:p>
@@ -247,10 +223,7 @@
         </w:numPr>
       </w:pPr>
       <w:r>
-        <w:t>Schedule delivery times and the truck route. There must be an easy way to change the heuristics used to create the r</w:t>
-      </w:r>
-      <w:r>
-        <w:t>outes so that the company can experiment with different strategies.</w:t>
+        <w:t>Schedule delivery times and the truck route. There must be an easy way to change the heuristics used to create the routes so that the company can experiment with different strategies.</w:t>
       </w:r>
     </w:p>
     <w:p>
@@ -300,10 +273,7 @@
       </w:pPr>
       <w:r>
         <w:lastRenderedPageBreak/>
-        <w:t>The client knows that the requirements f</w:t>
-      </w:r>
-      <w:r>
-        <w:t>or this operation are not complete and is relying on the software development company it hires to help flesh out additional details (or even ideas) regarding the mobile sandwich truck.</w:t>
+        <w:t>The client knows that the requirements for this operation are not complete and is relying on the software development company it hires to help flesh out additional details (or even ideas) regarding the mobile sandwich truck.</w:t>
       </w:r>
     </w:p>
     <w:p>
@@ -356,10 +326,7 @@
         <w:ind w:firstLine="720"/>
       </w:pPr>
       <w:r>
-        <w:t xml:space="preserve">Text-based </w:t>
-      </w:r>
-      <w:r>
-        <w:t>interface. We are focusing on feasibility, does not have to be incredible.</w:t>
+        <w:t>Text-based interface. We are focusing on feasibility, does not have to be incredible.</w:t>
       </w:r>
     </w:p>
     <w:p>
@@ -393,10 +360,7 @@
         <w:ind w:left="720"/>
       </w:pPr>
       <w:r>
-        <w:t>There should be specialty sandwiches, but they can order custom sandwiches. Will be charged for extra</w:t>
-      </w:r>
-      <w:r>
-        <w:t xml:space="preserve"> stuff.</w:t>
+        <w:t>There should be specialty sandwiches, but they can order custom sandwiches. Will be charged for extra stuff.</w:t>
       </w:r>
     </w:p>
     <w:p>
@@ -472,10 +436,7 @@
       </w:pPr>
       <w:r>
         <w:tab/>
-        <w:t xml:space="preserve">Largest </w:t>
-      </w:r>
-      <w:r>
-        <w:t>bill in register should be $20, and cards are accepted.</w:t>
+        <w:t>Largest bill in register should be $20, and cards are accepted.</w:t>
       </w:r>
     </w:p>
     <w:p>
@@ -525,13 +486,7 @@
         <w:ind w:left="720"/>
       </w:pPr>
       <w:r>
-        <w:t>The orders will be numbered. He wants customers to be able to set up an account in the future which will al</w:t>
-      </w:r>
-      <w:r>
-        <w:t>low us to also include the customer</w:t>
-      </w:r>
-      <w:r>
-        <w:t>’s name.</w:t>
+        <w:t>The orders will be numbered. He wants customers to be able to set up an account in the future which will allow us to also include the customer’s name.</w:t>
       </w:r>
     </w:p>
     <w:p>
@@ -556,10 +511,7 @@
         <w:pStyle w:val="Body"/>
       </w:pPr>
       <w:r>
-        <w:t xml:space="preserve">Should the driver always follow the route determined by our </w:t>
-      </w:r>
-      <w:r>
-        <w:t>heuristics/algorithms?</w:t>
+        <w:t>Should the driver always follow the route determined by our heuristics/algorithms?</w:t>
       </w:r>
     </w:p>
     <w:p>
@@ -635,10 +587,7 @@
         <w:ind w:left="720"/>
       </w:pPr>
       <w:r>
-        <w:t xml:space="preserve">When the stock of an </w:t>
-      </w:r>
-      <w:r>
-        <w:t>item is depleted. If an order requires something that is out of stock, this is a high priority.</w:t>
+        <w:t>When the stock of an item is depleted. If an order requires something that is out of stock, this is a high priority.</w:t>
       </w:r>
     </w:p>
     <w:p>
@@ -672,10 +621,7 @@
         <w:ind w:left="720"/>
       </w:pPr>
       <w:r>
-        <w:t>Low priority: Not sure, the client has yet to figure it out. Hour or so bef</w:t>
-      </w:r>
-      <w:r>
-        <w:t>ore lunch through dinner hours are the current hours. Possibly in the future breakfast sandwiches will be available earlier in the day.</w:t>
+        <w:t>Low priority: Not sure, the client has yet to figure it out. Hour or so before lunch through dinner hours are the current hours. Possibly in the future breakfast sandwiches will be available earlier in the day.</w:t>
       </w:r>
     </w:p>
     <w:p>
@@ -715,10 +661,7 @@
       </w:pPr>
       <w:r>
         <w:tab/>
-        <w:t>Needs to be addressed later, not a high</w:t>
-      </w:r>
-      <w:r>
-        <w:t xml:space="preserve"> priority.</w:t>
+        <w:t>Needs to be addressed later, not a high priority.</w:t>
       </w:r>
     </w:p>
     <w:p>
@@ -743,10 +686,7 @@
         <w:pStyle w:val="Body"/>
       </w:pPr>
       <w:r>
-        <w:t>Will we always know</w:t>
-      </w:r>
-      <w:r>
-        <w:t xml:space="preserve"> the exact location of the truck (GPS)?</w:t>
+        <w:t>Will we always know the exact location of the truck (GPS)?</w:t>
       </w:r>
     </w:p>
     <w:p>
@@ -781,13 +721,7 @@
       </w:pPr>
       <w:r>
         <w:tab/>
-        <w:t>Shouldn</w:t>
-      </w:r>
-      <w:r>
-        <w:t>’</w:t>
-      </w:r>
-      <w:r>
-        <w:t>t take long; 1-2 minutes.</w:t>
+        <w:t>Shouldn’t take long; 1-2 minutes.</w:t>
       </w:r>
     </w:p>
     <w:p>
@@ -810,10 +744,7 @@
         <w:ind w:left="720"/>
       </w:pPr>
       <w:r>
-        <w:t>We will have set pric</w:t>
-      </w:r>
-      <w:r>
-        <w:t xml:space="preserve">es for each item of the sandwich, e.g. bread, each meat by </w:t>
+        <w:t xml:space="preserve">We will have set prices for each item of the sandwich, e.g. bread, each meat by </w:t>
       </w:r>
       <w:proofErr w:type="spellStart"/>
       <w:r>
@@ -863,10 +794,7 @@
         <w:ind w:left="720"/>
       </w:pPr>
       <w:r>
-        <w:t>Everything: texting, online, at the truck. In the</w:t>
-      </w:r>
-      <w:r>
-        <w:t xml:space="preserve"> simulation, we will place all of the orders in a file and simulate the ensuing events.</w:t>
+        <w:t>Everything: texting, online, at the truck. In the simulation, we will place all of the orders in a file and simulate the ensuing events.</w:t>
       </w:r>
     </w:p>
     <w:p>
@@ -906,10 +834,7 @@
       </w:pPr>
       <w:r>
         <w:tab/>
-        <w:t xml:space="preserve">They </w:t>
-      </w:r>
-      <w:r>
-        <w:t>should be prepared as close to when they are being delivered as possible.</w:t>
+        <w:t>They should be prepared as close to when they are being delivered as possible.</w:t>
       </w:r>
     </w:p>
     <w:p>
@@ -943,10 +868,7 @@
         <w:ind w:left="720"/>
       </w:pPr>
       <w:r>
-        <w:t>Need gas sta</w:t>
-      </w:r>
-      <w:r>
-        <w:t>tions throughout the map of the area, will add gas to the distribution center later if possible.</w:t>
+        <w:t>Need gas stations throughout the map of the area, will add gas to the distribution center later if possible.</w:t>
       </w:r>
     </w:p>
     <w:p>
@@ -963,10 +885,7 @@
         <w:ind w:left="720"/>
       </w:pPr>
       <w:r>
-        <w:t>In the future we might have trucks running on electricity. We would have to deal with how to recharge, possible use of solar panels, and calculate ho</w:t>
-      </w:r>
-      <w:r>
-        <w:t>w long we can operate on electricity.</w:t>
+        <w:t>In the future we might have trucks running on electricity. We would have to deal with how to recharge, possible use of solar panels, and calculate how long we can operate on electricity.</w:t>
       </w:r>
     </w:p>
     <w:p>
@@ -1039,13 +958,7 @@
         <w:ind w:left="720"/>
       </w:pPr>
       <w:r>
-        <w:t xml:space="preserve">The neighborhood will be a square that is 20 x 20 blocks. Each block has 9 houses on it. The streets are numbered 0-19 </w:t>
-      </w:r>
-      <w:r>
-        <w:t>starting from the top left going to the east for vertical streets and to the south for horizontal streets. Each house will be numbered by the street perpendicular to the street they are on that is either the closest street to the north or west times 100 pl</w:t>
-      </w:r>
-      <w:r>
-        <w:t xml:space="preserve">us the number of houses down the street they are times 10. </w:t>
+        <w:t xml:space="preserve">The neighborhood will be a square that is 20 x 20 blocks. Each block has 9 houses on it. The streets are numbered 0-19 starting from the top left going to the east for vertical streets and to the south for horizontal streets. Each house will be numbered by the street perpendicular to the street they are on that is either the closest street to the north or west times 100 plus the number of houses down the street they are times 10. </w:t>
       </w:r>
       <w:r>
         <w:lastRenderedPageBreak/>
@@ -1097,10 +1010,7 @@
         <w:ind w:left="720"/>
       </w:pPr>
       <w:r>
-        <w:t>After completion</w:t>
-      </w:r>
-      <w:r>
-        <w:t xml:space="preserve"> of the first story our product will have the following functionality:</w:t>
+        <w:t>After completion of the first story our product will have the following functionality:</w:t>
       </w:r>
     </w:p>
     <w:p>
@@ -1114,13 +1024,7 @@
         <w:spacing w:before="240" w:after="240"/>
       </w:pPr>
       <w:r>
-        <w:t>the ability to generate random addresses in our Sandwich Truck</w:t>
-      </w:r>
-      <w:r>
-        <w:t>’</w:t>
-      </w:r>
-      <w:r>
-        <w:t>s neighborhood and save them to a file</w:t>
+        <w:t>the ability to generate random addresses in our Sandwich Truck’s neighborhood and save them to a file</w:t>
       </w:r>
     </w:p>
     <w:p>
@@ -1134,10 +1038,7 @@
         <w:spacing w:before="240" w:after="240"/>
       </w:pPr>
       <w:r>
-        <w:t>the ability to read a file of random addresses and insert them into a priority queu</w:t>
-      </w:r>
-      <w:r>
-        <w:t>e, where the priority is the distance from current truck location to the address; the truck is at a fixed location (the distribution center)</w:t>
+        <w:t>the ability to read a file of random addresses and insert them into a priority queue, where the priority is the distance from current truck location to the address; the truck is at a fixed location (the distribution center)</w:t>
       </w:r>
     </w:p>
     <w:p>
@@ -1175,10 +1076,7 @@
         <w:spacing w:before="240" w:after="240"/>
       </w:pPr>
       <w:r>
-        <w:t xml:space="preserve">The </w:t>
-      </w:r>
-      <w:r>
-        <w:t>ability to randomly generate a time that an order was made at a given Address, and store that time along with the address</w:t>
+        <w:t>The ability to randomly generate a time that an order was made at a given Address, and store that time along with the address</w:t>
       </w:r>
     </w:p>
     <w:p>
@@ -1200,8 +1098,6 @@
       <w:r>
         <w:t xml:space="preserve"> time</w:t>
       </w:r>
-      <w:bookmarkStart w:id="0" w:name="_GoBack"/>
-      <w:bookmarkEnd w:id="0"/>
     </w:p>
     <w:p>
       <w:pPr>
@@ -1214,10 +1110,7 @@
         <w:spacing w:before="240" w:after="240"/>
       </w:pPr>
       <w:r>
-        <w:t>Compute a route for the truck to follow, in order of order time, and compute &amp; show t</w:t>
-      </w:r>
-      <w:r>
-        <w:t>he total length of the truck’s route</w:t>
+        <w:t>Compute a route for the truck to follow, in order of order time, and compute &amp; show the total length of the truck’s route</w:t>
       </w:r>
     </w:p>
     <w:p>
@@ -1233,6 +1126,168 @@
       <w:r>
         <w:t>Display a simulation of the truck’s neighborhood and show the truck moving along its route</w:t>
       </w:r>
+    </w:p>
+    <w:p>
+      <w:pPr>
+        <w:pStyle w:val="Body"/>
+        <w:shd w:val="clear" w:color="auto" w:fill="FFFFFF"/>
+        <w:spacing w:before="240" w:after="240"/>
+      </w:pPr>
+      <w:r>
+        <w:t>Story #3:</w:t>
+      </w:r>
+    </w:p>
+    <w:p>
+      <w:pPr>
+        <w:pStyle w:val="Body"/>
+        <w:numPr>
+          <w:ilvl w:val="0"/>
+          <w:numId w:val="9"/>
+        </w:numPr>
+        <w:shd w:val="clear" w:color="auto" w:fill="FFFFFF"/>
+        <w:spacing w:before="240" w:after="240"/>
+      </w:pPr>
+      <w:r>
+        <w:t>Resize the neighborhood so that there are 10 streets in each direction instead of 20. Put the distribution center on 510 East 5</w:t>
+      </w:r>
+      <w:r>
+        <w:rPr>
+          <w:vertAlign w:val="superscript"/>
+        </w:rPr>
+        <w:t>th</w:t>
+      </w:r>
+      <w:r>
+        <w:t xml:space="preserve"> Street.</w:t>
+      </w:r>
+    </w:p>
+    <w:p>
+      <w:pPr>
+        <w:pStyle w:val="Body"/>
+        <w:numPr>
+          <w:ilvl w:val="0"/>
+          <w:numId w:val="9"/>
+        </w:numPr>
+        <w:shd w:val="clear" w:color="auto" w:fill="FFFFFF"/>
+        <w:spacing w:before="240" w:after="240"/>
+      </w:pPr>
+      <w:r>
+        <w:t>Use the strategy design pattern to implement at least 2 routing strategies. Use the strategy that you may have already developed and add a new strategy in which the truck can only make right turns. If you have already implemented this strategy, then create a route in which the truck can only take left hand turns. Your code should handle the creation of more than one truck for future expansion.</w:t>
+      </w:r>
+    </w:p>
+    <w:p>
+      <w:pPr>
+        <w:pStyle w:val="Body"/>
+        <w:numPr>
+          <w:ilvl w:val="0"/>
+          <w:numId w:val="9"/>
+        </w:numPr>
+        <w:shd w:val="clear" w:color="auto" w:fill="FFFFFF"/>
+        <w:spacing w:before="240" w:after="240"/>
+      </w:pPr>
+      <w:r>
+        <w:t>Add a food order to each randomly generated customer event. Let’s keep this simple for now. Customers can order Sandwich 1, 2, or 3, Chips 1 or 2, and drink 1, 2, 3</w:t>
+      </w:r>
+    </w:p>
+    <w:p>
+      <w:pPr>
+        <w:pStyle w:val="Body"/>
+        <w:numPr>
+          <w:ilvl w:val="0"/>
+          <w:numId w:val="9"/>
+        </w:numPr>
+        <w:shd w:val="clear" w:color="auto" w:fill="FFFFFF"/>
+        <w:spacing w:before="240" w:after="240"/>
+      </w:pPr>
+      <w:r>
+        <w:t>Compare the cost effectiveness of each routing method. Assumptions:</w:t>
+      </w:r>
+    </w:p>
+    <w:p>
+      <w:pPr>
+        <w:pStyle w:val="Body"/>
+        <w:numPr>
+          <w:ilvl w:val="0"/>
+          <w:numId w:val="9"/>
+        </w:numPr>
+        <w:shd w:val="clear" w:color="auto" w:fill="FFFFFF"/>
+        <w:spacing w:before="240" w:after="240"/>
+      </w:pPr>
+      <w:r>
+        <w:lastRenderedPageBreak/>
+        <w:t>Move from one address to another in 1 unit of time</w:t>
+      </w:r>
+    </w:p>
+    <w:p>
+      <w:pPr>
+        <w:pStyle w:val="Body"/>
+        <w:numPr>
+          <w:ilvl w:val="0"/>
+          <w:numId w:val="9"/>
+        </w:numPr>
+        <w:shd w:val="clear" w:color="auto" w:fill="FFFFFF"/>
+        <w:spacing w:before="240" w:after="240"/>
+      </w:pPr>
+      <w:r>
+        <w:t>A stop at a delivery address takes 5 units of time</w:t>
+      </w:r>
+    </w:p>
+    <w:p>
+      <w:pPr>
+        <w:pStyle w:val="Body"/>
+        <w:numPr>
+          <w:ilvl w:val="0"/>
+          <w:numId w:val="9"/>
+        </w:numPr>
+        <w:shd w:val="clear" w:color="auto" w:fill="FFFFFF"/>
+        <w:spacing w:before="240" w:after="240"/>
+      </w:pPr>
+      <w:r>
+        <w:t>A right-hand turn takes 2 units of time</w:t>
+      </w:r>
+    </w:p>
+    <w:p>
+      <w:pPr>
+        <w:pStyle w:val="Body"/>
+        <w:numPr>
+          <w:ilvl w:val="0"/>
+          <w:numId w:val="9"/>
+        </w:numPr>
+        <w:shd w:val="clear" w:color="auto" w:fill="FFFFFF"/>
+        <w:spacing w:before="240" w:after="240"/>
+      </w:pPr>
+      <w:r>
+        <w:t>A left-hand turn takes 4 units of time</w:t>
+      </w:r>
+    </w:p>
+    <w:p>
+      <w:pPr>
+        <w:pStyle w:val="Body"/>
+        <w:numPr>
+          <w:ilvl w:val="0"/>
+          <w:numId w:val="9"/>
+        </w:numPr>
+        <w:shd w:val="clear" w:color="auto" w:fill="FFFFFF"/>
+        <w:spacing w:before="240" w:after="240"/>
+      </w:pPr>
+      <w:r>
+        <w:t>Time to prepare a food order is 5 units of time</w:t>
+      </w:r>
+    </w:p>
+    <w:p>
+      <w:pPr>
+        <w:pStyle w:val="Body"/>
+        <w:numPr>
+          <w:ilvl w:val="0"/>
+          <w:numId w:val="9"/>
+        </w:numPr>
+        <w:shd w:val="clear" w:color="auto" w:fill="FFFFFF"/>
+        <w:spacing w:before="240" w:after="240"/>
+      </w:pPr>
+      <w:r>
+        <w:t>Compute the total length of each route in distance and time</w:t>
+      </w:r>
+      <w:bookmarkStart w:id="0" w:name="_GoBack"/>
+      <w:bookmarkEnd w:id="0"/>
     </w:p>
     <w:sectPr>
       <w:headerReference w:type="even" r:id="rId7"/>
@@ -1854,6 +1909,119 @@
     </w:lvl>
   </w:abstractNum>
   <w:abstractNum w:abstractNumId="3" w15:restartNumberingAfterBreak="0">
+    <w:nsid w:val="38635B5C"/>
+    <w:multiLevelType w:val="hybridMultilevel"/>
+    <w:tmpl w:val="5DE20680"/>
+    <w:lvl w:ilvl="0" w:tplc="04090001">
+      <w:start w:val="1"/>
+      <w:numFmt w:val="bullet"/>
+      <w:lvlText w:val=""/>
+      <w:lvlJc w:val="left"/>
+      <w:pPr>
+        <w:ind w:left="720" w:hanging="360"/>
+      </w:pPr>
+      <w:rPr>
+        <w:rFonts w:ascii="Symbol" w:hAnsi="Symbol" w:hint="default"/>
+      </w:rPr>
+    </w:lvl>
+    <w:lvl w:ilvl="1" w:tplc="04090003" w:tentative="1">
+      <w:start w:val="1"/>
+      <w:numFmt w:val="bullet"/>
+      <w:lvlText w:val="o"/>
+      <w:lvlJc w:val="left"/>
+      <w:pPr>
+        <w:ind w:left="1440" w:hanging="360"/>
+      </w:pPr>
+      <w:rPr>
+        <w:rFonts w:ascii="Courier New" w:hAnsi="Courier New" w:cs="Courier New" w:hint="default"/>
+      </w:rPr>
+    </w:lvl>
+    <w:lvl w:ilvl="2" w:tplc="04090005" w:tentative="1">
+      <w:start w:val="1"/>
+      <w:numFmt w:val="bullet"/>
+      <w:lvlText w:val=""/>
+      <w:lvlJc w:val="left"/>
+      <w:pPr>
+        <w:ind w:left="2160" w:hanging="360"/>
+      </w:pPr>
+      <w:rPr>
+        <w:rFonts w:ascii="Wingdings" w:hAnsi="Wingdings" w:hint="default"/>
+      </w:rPr>
+    </w:lvl>
+    <w:lvl w:ilvl="3" w:tplc="04090001" w:tentative="1">
+      <w:start w:val="1"/>
+      <w:numFmt w:val="bullet"/>
+      <w:lvlText w:val=""/>
+      <w:lvlJc w:val="left"/>
+      <w:pPr>
+        <w:ind w:left="2880" w:hanging="360"/>
+      </w:pPr>
+      <w:rPr>
+        <w:rFonts w:ascii="Symbol" w:hAnsi="Symbol" w:hint="default"/>
+      </w:rPr>
+    </w:lvl>
+    <w:lvl w:ilvl="4" w:tplc="04090003" w:tentative="1">
+      <w:start w:val="1"/>
+      <w:numFmt w:val="bullet"/>
+      <w:lvlText w:val="o"/>
+      <w:lvlJc w:val="left"/>
+      <w:pPr>
+        <w:ind w:left="3600" w:hanging="360"/>
+      </w:pPr>
+      <w:rPr>
+        <w:rFonts w:ascii="Courier New" w:hAnsi="Courier New" w:cs="Courier New" w:hint="default"/>
+      </w:rPr>
+    </w:lvl>
+    <w:lvl w:ilvl="5" w:tplc="04090005" w:tentative="1">
+      <w:start w:val="1"/>
+      <w:numFmt w:val="bullet"/>
+      <w:lvlText w:val=""/>
+      <w:lvlJc w:val="left"/>
+      <w:pPr>
+        <w:ind w:left="4320" w:hanging="360"/>
+      </w:pPr>
+      <w:rPr>
+        <w:rFonts w:ascii="Wingdings" w:hAnsi="Wingdings" w:hint="default"/>
+      </w:rPr>
+    </w:lvl>
+    <w:lvl w:ilvl="6" w:tplc="04090001" w:tentative="1">
+      <w:start w:val="1"/>
+      <w:numFmt w:val="bullet"/>
+      <w:lvlText w:val=""/>
+      <w:lvlJc w:val="left"/>
+      <w:pPr>
+        <w:ind w:left="5040" w:hanging="360"/>
+      </w:pPr>
+      <w:rPr>
+        <w:rFonts w:ascii="Symbol" w:hAnsi="Symbol" w:hint="default"/>
+      </w:rPr>
+    </w:lvl>
+    <w:lvl w:ilvl="7" w:tplc="04090003" w:tentative="1">
+      <w:start w:val="1"/>
+      <w:numFmt w:val="bullet"/>
+      <w:lvlText w:val="o"/>
+      <w:lvlJc w:val="left"/>
+      <w:pPr>
+        <w:ind w:left="5760" w:hanging="360"/>
+      </w:pPr>
+      <w:rPr>
+        <w:rFonts w:ascii="Courier New" w:hAnsi="Courier New" w:cs="Courier New" w:hint="default"/>
+      </w:rPr>
+    </w:lvl>
+    <w:lvl w:ilvl="8" w:tplc="04090005" w:tentative="1">
+      <w:start w:val="1"/>
+      <w:numFmt w:val="bullet"/>
+      <w:lvlText w:val=""/>
+      <w:lvlJc w:val="left"/>
+      <w:pPr>
+        <w:ind w:left="6480" w:hanging="360"/>
+      </w:pPr>
+      <w:rPr>
+        <w:rFonts w:ascii="Wingdings" w:hAnsi="Wingdings" w:hint="default"/>
+      </w:rPr>
+    </w:lvl>
+  </w:abstractNum>
+  <w:abstractNum w:abstractNumId="4" w15:restartNumberingAfterBreak="0">
     <w:nsid w:val="4185457B"/>
     <w:multiLevelType w:val="hybridMultilevel"/>
     <w:tmpl w:val="8B7220E6"/>
@@ -2120,13 +2288,13 @@
       </w:rPr>
     </w:lvl>
   </w:abstractNum>
-  <w:abstractNum w:abstractNumId="4" w15:restartNumberingAfterBreak="0">
+  <w:abstractNum w:abstractNumId="5" w15:restartNumberingAfterBreak="0">
     <w:nsid w:val="4535418C"/>
     <w:multiLevelType w:val="hybridMultilevel"/>
     <w:tmpl w:val="11A09AD0"/>
     <w:numStyleLink w:val="ImportedStyle3"/>
   </w:abstractNum>
-  <w:abstractNum w:abstractNumId="5" w15:restartNumberingAfterBreak="0">
+  <w:abstractNum w:abstractNumId="6" w15:restartNumberingAfterBreak="0">
     <w:nsid w:val="542E20E1"/>
     <w:multiLevelType w:val="hybridMultilevel"/>
     <w:tmpl w:val="11A09AD0"/>
@@ -2393,13 +2561,13 @@
       </w:rPr>
     </w:lvl>
   </w:abstractNum>
-  <w:abstractNum w:abstractNumId="6" w15:restartNumberingAfterBreak="0">
+  <w:abstractNum w:abstractNumId="7" w15:restartNumberingAfterBreak="0">
     <w:nsid w:val="632E206B"/>
     <w:multiLevelType w:val="hybridMultilevel"/>
     <w:tmpl w:val="893AE46C"/>
     <w:numStyleLink w:val="Bullets"/>
   </w:abstractNum>
-  <w:abstractNum w:abstractNumId="7" w15:restartNumberingAfterBreak="0">
+  <w:abstractNum w:abstractNumId="8" w15:restartNumberingAfterBreak="0">
     <w:nsid w:val="6D8A0CDD"/>
     <w:multiLevelType w:val="hybridMultilevel"/>
     <w:tmpl w:val="22904AD4"/>
@@ -2409,25 +2577,28 @@
     <w:abstractNumId w:val="2"/>
   </w:num>
   <w:num w:numId="2">
-    <w:abstractNumId w:val="7"/>
+    <w:abstractNumId w:val="8"/>
   </w:num>
   <w:num w:numId="3">
-    <w:abstractNumId w:val="3"/>
+    <w:abstractNumId w:val="4"/>
   </w:num>
   <w:num w:numId="4">
     <w:abstractNumId w:val="1"/>
   </w:num>
   <w:num w:numId="5">
-    <w:abstractNumId w:val="5"/>
+    <w:abstractNumId w:val="6"/>
   </w:num>
   <w:num w:numId="6">
-    <w:abstractNumId w:val="4"/>
+    <w:abstractNumId w:val="5"/>
   </w:num>
   <w:num w:numId="7">
     <w:abstractNumId w:val="0"/>
   </w:num>
   <w:num w:numId="8">
-    <w:abstractNumId w:val="6"/>
+    <w:abstractNumId w:val="7"/>
+  </w:num>
+  <w:num w:numId="9">
+    <w:abstractNumId w:val="3"/>
   </w:num>
 </w:numbering>
 </file>

</xml_diff>